<commit_message>
update to clarify requirements of YNR
</commit_message>
<xml_diff>
--- a/docs/20220516_newgraph_job_description_tech.docx
+++ b/docs/20220516_newgraph_job_description_tech.docx
@@ -755,24 +755,15 @@
           <w:sz w:val="20"/>
           <w:szCs w:val="20"/>
         </w:rPr>
-        <w:t xml:space="preserve">Applicants must be eligible for the “Youth in Natural Resources” program through Eco Canada.  Requirements for eligibility are </w:t>
-      </w:r>
-      <w:hyperlink r:id="rId11" w:history="1">
-        <w:r>
-          <w:rPr>
-            <w:sz w:val="20"/>
-            <w:szCs w:val="20"/>
-          </w:rPr>
-          <w:t>here</w:t>
-        </w:r>
-      </w:hyperlink>
-      <w:r>
-        <w:rPr>
-          <w:rFonts w:cstheme="minorHAnsi"/>
-          <w:sz w:val="20"/>
-          <w:szCs w:val="20"/>
-        </w:rPr>
-        <w:t xml:space="preserve">. </w:t>
+        <w:t>Applicants must be eligible for the “Youth in Natural Resources” program through Eco Canada</w:t>
+      </w:r>
+      <w:r>
+        <w:rPr>
+          <w:rFonts w:cstheme="minorHAnsi"/>
+          <w:sz w:val="20"/>
+          <w:szCs w:val="20"/>
+        </w:rPr>
+        <w:t xml:space="preserve"> (“30 or under, a Canadian citizen, permanent resident of hold refugee status in Canada”).</w:t>
       </w:r>
     </w:p>
     <w:p>
@@ -794,7 +785,25 @@
           <w:sz w:val="20"/>
           <w:szCs w:val="20"/>
         </w:rPr>
-        <w:t xml:space="preserve">To protect vulnerable communities, partners and collaborators and to meet client worksite access requirements, at this time, applicants must provide proof of full </w:t>
+        <w:t xml:space="preserve">To protect vulnerable communities, </w:t>
+      </w:r>
+      <w:proofErr w:type="gramStart"/>
+      <w:r>
+        <w:rPr>
+          <w:rFonts w:cstheme="minorHAnsi"/>
+          <w:sz w:val="20"/>
+          <w:szCs w:val="20"/>
+        </w:rPr>
+        <w:t>partners</w:t>
+      </w:r>
+      <w:proofErr w:type="gramEnd"/>
+      <w:r>
+        <w:rPr>
+          <w:rFonts w:cstheme="minorHAnsi"/>
+          <w:sz w:val="20"/>
+          <w:szCs w:val="20"/>
+        </w:rPr>
+        <w:t xml:space="preserve"> and collaborators and to meet client worksite access requirements, at this time, applicants must provide proof of full </w:t>
       </w:r>
       <w:r>
         <w:rPr>
@@ -989,12 +998,12 @@
           <w:szCs w:val="20"/>
         </w:rPr>
         <w:sectPr>
-          <w:headerReference w:type="even" r:id="rId12"/>
-          <w:headerReference w:type="default" r:id="rId13"/>
-          <w:footerReference w:type="even" r:id="rId14"/>
-          <w:footerReference w:type="default" r:id="rId15"/>
-          <w:headerReference w:type="first" r:id="rId16"/>
-          <w:footerReference w:type="first" r:id="rId17"/>
+          <w:headerReference w:type="even" r:id="rId11"/>
+          <w:headerReference w:type="default" r:id="rId12"/>
+          <w:footerReference w:type="even" r:id="rId13"/>
+          <w:footerReference w:type="default" r:id="rId14"/>
+          <w:headerReference w:type="first" r:id="rId15"/>
+          <w:footerReference w:type="first" r:id="rId16"/>
           <w:pgSz w:w="12240" w:h="15840"/>
           <w:pgMar w:top="1440" w:right="1440" w:bottom="1440" w:left="1440" w:header="708" w:footer="708" w:gutter="0"/>
           <w:cols w:space="708"/>
@@ -3232,7 +3241,7 @@
         </w:rPr>
         <w:t xml:space="preserve">to: </w:t>
       </w:r>
-      <w:hyperlink r:id="rId18" w:history="1">
+      <w:hyperlink r:id="rId17" w:history="1">
         <w:r>
           <w:rPr>
             <w:rStyle w:val="Hyperlink"/>
@@ -3451,7 +3460,7 @@
         </w:rPr>
         <w:t xml:space="preserve">clone the repo at </w:t>
       </w:r>
-      <w:hyperlink r:id="rId19" w:history="1">
+      <w:hyperlink r:id="rId18" w:history="1">
         <w:r>
           <w:rPr>
             <w:rStyle w:val="Hyperlink"/>
@@ -3517,7 +3526,7 @@
         </w:rPr>
         <w:t xml:space="preserve">upload your cover letter and resume to </w:t>
       </w:r>
-      <w:hyperlink r:id="rId20" w:history="1">
+      <w:hyperlink r:id="rId19" w:history="1">
         <w:r>
           <w:rPr>
             <w:rStyle w:val="Hyperlink"/>
@@ -3526,17 +3535,7 @@
             <w:szCs w:val="20"/>
             <w:lang w:eastAsia="en-CA"/>
           </w:rPr>
-          <w:t>https://github.com/NewGraphEnvironment/202205_jobdis_tech</w:t>
-        </w:r>
-        <w:r>
-          <w:rPr>
-            <w:rStyle w:val="Hyperlink"/>
-            <w:rFonts w:eastAsia="Times New Roman" w:cstheme="minorHAnsi"/>
-            <w:sz w:val="20"/>
-            <w:szCs w:val="20"/>
-            <w:lang w:eastAsia="en-CA"/>
-          </w:rPr>
-          <w:t>/data/ninja_applicants</w:t>
+          <w:t>https://github.com/NewGraphEnvironment/202205_jobdis_tech/data/ninja_applicants</w:t>
         </w:r>
       </w:hyperlink>
     </w:p>
@@ -3590,7 +3589,7 @@
       </w:r>
     </w:p>
     <w:sectPr>
-      <w:headerReference w:type="default" r:id="rId21"/>
+      <w:headerReference w:type="default" r:id="rId20"/>
       <w:pgSz w:w="12240" w:h="15840"/>
       <w:pgMar w:top="1440" w:right="1440" w:bottom="1440" w:left="1440" w:header="708" w:footer="708" w:gutter="0"/>
       <w:cols w:space="708"/>

</xml_diff>

<commit_message>
update memo with better instr for upload folder location
</commit_message>
<xml_diff>
--- a/docs/20220516_newgraph_job_description_tech.docx
+++ b/docs/20220516_newgraph_job_description_tech.docx
@@ -100,7 +100,7 @@
           <w:sz w:val="20"/>
           <w:szCs w:val="20"/>
         </w:rPr>
-        <w:t>6</w:t>
+        <w:t>8</w:t>
       </w:r>
       <w:r>
         <w:rPr>
@@ -3526,18 +3526,38 @@
         </w:rPr>
         <w:t xml:space="preserve">upload your cover letter and resume to </w:t>
       </w:r>
-      <w:hyperlink r:id="rId19" w:history="1">
-        <w:r>
-          <w:rPr>
-            <w:rStyle w:val="Hyperlink"/>
-            <w:rFonts w:eastAsia="Times New Roman" w:cstheme="minorHAnsi"/>
-            <w:sz w:val="20"/>
-            <w:szCs w:val="20"/>
-            <w:lang w:eastAsia="en-CA"/>
-          </w:rPr>
-          <w:t>https://github.com/NewGraphEnvironment/202205_jobdis_tech/data/ninja_applicants</w:t>
-        </w:r>
-      </w:hyperlink>
+      <w:r>
+        <w:rPr>
+          <w:rFonts w:eastAsia="Times New Roman" w:cstheme="minorHAnsi"/>
+          <w:color w:val="2D2D2D"/>
+          <w:sz w:val="20"/>
+          <w:szCs w:val="20"/>
+          <w:lang w:eastAsia="en-CA"/>
+        </w:rPr>
+        <w:t>the `data/</w:t>
+      </w:r>
+      <w:proofErr w:type="spellStart"/>
+      <w:r>
+        <w:rPr>
+          <w:rFonts w:eastAsia="Times New Roman" w:cstheme="minorHAnsi"/>
+          <w:color w:val="2D2D2D"/>
+          <w:sz w:val="20"/>
+          <w:szCs w:val="20"/>
+          <w:lang w:eastAsia="en-CA"/>
+        </w:rPr>
+        <w:t>ninja_applicants</w:t>
+      </w:r>
+      <w:proofErr w:type="spellEnd"/>
+      <w:r>
+        <w:rPr>
+          <w:rFonts w:eastAsia="Times New Roman" w:cstheme="minorHAnsi"/>
+          <w:color w:val="2D2D2D"/>
+          <w:sz w:val="20"/>
+          <w:szCs w:val="20"/>
+          <w:lang w:eastAsia="en-CA"/>
+        </w:rPr>
+        <w:t>/` file in your fork</w:t>
+      </w:r>
     </w:p>
     <w:p>
       <w:pPr>
@@ -3563,33 +3583,21 @@
           <w:szCs w:val="20"/>
           <w:lang w:eastAsia="en-CA"/>
         </w:rPr>
-        <w:t xml:space="preserve">make a pull request </w:t>
-      </w:r>
-      <w:proofErr w:type="spellStart"/>
-      <w:r>
-        <w:rPr>
-          <w:rFonts w:eastAsia="Times New Roman" w:cstheme="minorHAnsi"/>
-          <w:color w:val="2D2D2D"/>
-          <w:sz w:val="20"/>
-          <w:szCs w:val="20"/>
-          <w:lang w:eastAsia="en-CA"/>
-        </w:rPr>
-        <w:t>yo</w:t>
-      </w:r>
-      <w:proofErr w:type="spellEnd"/>
-      <w:r>
-        <w:rPr>
-          <w:rFonts w:eastAsia="Times New Roman" w:cstheme="minorHAnsi"/>
-          <w:color w:val="2D2D2D"/>
-          <w:sz w:val="20"/>
-          <w:szCs w:val="20"/>
-          <w:lang w:eastAsia="en-CA"/>
-        </w:rPr>
-        <w:t>.</w:t>
+        <w:t>make a pull request</w:t>
+      </w:r>
+      <w:r>
+        <w:rPr>
+          <w:rFonts w:eastAsia="Times New Roman" w:cstheme="minorHAnsi"/>
+          <w:color w:val="2D2D2D"/>
+          <w:sz w:val="20"/>
+          <w:szCs w:val="20"/>
+          <w:lang w:eastAsia="en-CA"/>
+        </w:rPr>
+        <w:t xml:space="preserve"> </w:t>
       </w:r>
     </w:p>
     <w:sectPr>
-      <w:headerReference w:type="default" r:id="rId20"/>
+      <w:headerReference w:type="default" r:id="rId19"/>
       <w:pgSz w:w="12240" w:h="15840"/>
       <w:pgMar w:top="1440" w:right="1440" w:bottom="1440" w:left="1440" w:header="708" w:footer="708" w:gutter="0"/>
       <w:cols w:space="708"/>

</xml_diff>

<commit_message>
add Happy with Git reference
</commit_message>
<xml_diff>
--- a/docs/20220516_newgraph_job_description_tech.docx
+++ b/docs/20220516_newgraph_job_description_tech.docx
@@ -3596,8 +3596,72 @@
         <w:t xml:space="preserve"> </w:t>
       </w:r>
     </w:p>
+    <w:p>
+      <w:pPr>
+        <w:spacing w:before="100" w:beforeAutospacing="1" w:after="100" w:afterAutospacing="1" w:line="240" w:lineRule="auto"/>
+        <w:rPr>
+          <w:rFonts w:eastAsia="Times New Roman" w:cstheme="minorHAnsi"/>
+          <w:color w:val="2D2D2D"/>
+          <w:sz w:val="20"/>
+          <w:szCs w:val="20"/>
+          <w:lang w:eastAsia="en-CA"/>
+        </w:rPr>
+      </w:pPr>
+      <w:r>
+        <w:rPr>
+          <w:rFonts w:eastAsia="Times New Roman" w:cstheme="minorHAnsi"/>
+          <w:color w:val="2D2D2D"/>
+          <w:sz w:val="20"/>
+          <w:szCs w:val="20"/>
+          <w:lang w:eastAsia="en-CA"/>
+        </w:rPr>
+        <w:t>Happy with Git is an exception</w:t>
+      </w:r>
+      <w:r>
+        <w:rPr>
+          <w:rFonts w:eastAsia="Times New Roman" w:cstheme="minorHAnsi"/>
+          <w:color w:val="2D2D2D"/>
+          <w:sz w:val="20"/>
+          <w:szCs w:val="20"/>
+          <w:lang w:eastAsia="en-CA"/>
+        </w:rPr>
+        <w:t>al</w:t>
+      </w:r>
+      <w:r>
+        <w:rPr>
+          <w:rFonts w:eastAsia="Times New Roman" w:cstheme="minorHAnsi"/>
+          <w:color w:val="2D2D2D"/>
+          <w:sz w:val="20"/>
+          <w:szCs w:val="20"/>
+          <w:lang w:eastAsia="en-CA"/>
+        </w:rPr>
+        <w:t xml:space="preserve"> resource for getting going with Git.  </w:t>
+      </w:r>
+      <w:hyperlink r:id="rId19" w:history="1">
+        <w:r>
+          <w:rPr>
+            <w:rStyle w:val="Hyperlink"/>
+            <w:rFonts w:eastAsia="Times New Roman" w:cstheme="minorHAnsi"/>
+            <w:sz w:val="20"/>
+            <w:szCs w:val="20"/>
+            <w:lang w:eastAsia="en-CA"/>
+          </w:rPr>
+          <w:t>https://happygitwithr.com/git-remotes.html</w:t>
+        </w:r>
+      </w:hyperlink>
+      <w:r>
+        <w:rPr>
+          <w:rFonts w:eastAsia="Times New Roman" w:cstheme="minorHAnsi"/>
+          <w:color w:val="2D2D2D"/>
+          <w:sz w:val="20"/>
+          <w:szCs w:val="20"/>
+          <w:lang w:eastAsia="en-CA"/>
+        </w:rPr>
+        <w:t xml:space="preserve"> </w:t>
+      </w:r>
+    </w:p>
     <w:sectPr>
-      <w:headerReference w:type="default" r:id="rId19"/>
+      <w:headerReference w:type="default" r:id="rId20"/>
       <w:pgSz w:w="12240" w:h="15840"/>
       <w:pgMar w:top="1440" w:right="1440" w:bottom="1440" w:left="1440" w:header="708" w:footer="708" w:gutter="0"/>
       <w:cols w:space="708"/>

</xml_diff>

<commit_message>
update instructions to include checkout new branch and use Rstudio
</commit_message>
<xml_diff>
--- a/docs/20220516_newgraph_job_description_tech.docx
+++ b/docs/20220516_newgraph_job_description_tech.docx
@@ -100,7 +100,7 @@
           <w:sz w:val="20"/>
           <w:szCs w:val="20"/>
         </w:rPr>
-        <w:t>8</w:t>
+        <w:t>9</w:t>
       </w:r>
       <w:r>
         <w:rPr>
@@ -3472,6 +3472,9 @@
           <w:t>https://github.com/NewGraphEnvironment/202205_jobdis_tech</w:t>
         </w:r>
       </w:hyperlink>
+      <w:r>
+        <w:t xml:space="preserve"> (fork it first if you want)</w:t>
+      </w:r>
     </w:p>
     <w:p>
       <w:pPr>
@@ -3497,7 +3500,37 @@
           <w:szCs w:val="20"/>
           <w:lang w:eastAsia="en-CA"/>
         </w:rPr>
-        <w:t>fork the repo and name the new fork after yourself somehow</w:t>
+        <w:t>checkout a new branch and rename</w:t>
+      </w:r>
+      <w:r>
+        <w:rPr>
+          <w:rFonts w:eastAsia="Times New Roman" w:cstheme="minorHAnsi"/>
+          <w:color w:val="2D2D2D"/>
+          <w:sz w:val="20"/>
+          <w:szCs w:val="20"/>
+          <w:lang w:eastAsia="en-CA"/>
+        </w:rPr>
+        <w:t xml:space="preserve"> </w:t>
+      </w:r>
+      <w:r>
+        <w:rPr>
+          <w:rFonts w:eastAsia="Times New Roman" w:cstheme="minorHAnsi"/>
+          <w:color w:val="2D2D2D"/>
+          <w:sz w:val="20"/>
+          <w:szCs w:val="20"/>
+          <w:lang w:eastAsia="en-CA"/>
+        </w:rPr>
+        <w:t xml:space="preserve">it </w:t>
+      </w:r>
+      <w:r>
+        <w:rPr>
+          <w:rFonts w:eastAsia="Times New Roman" w:cstheme="minorHAnsi"/>
+          <w:color w:val="2D2D2D"/>
+          <w:sz w:val="20"/>
+          <w:szCs w:val="20"/>
+          <w:lang w:eastAsia="en-CA"/>
+        </w:rPr>
+        <w:t>after yourself somehow</w:t>
       </w:r>
     </w:p>
     <w:p>
@@ -3556,7 +3589,17 @@
           <w:szCs w:val="20"/>
           <w:lang w:eastAsia="en-CA"/>
         </w:rPr>
-        <w:t>/` file in your fork</w:t>
+        <w:t xml:space="preserve">/` file in your </w:t>
+      </w:r>
+      <w:r>
+        <w:rPr>
+          <w:rFonts w:eastAsia="Times New Roman" w:cstheme="minorHAnsi"/>
+          <w:color w:val="2D2D2D"/>
+          <w:sz w:val="20"/>
+          <w:szCs w:val="20"/>
+          <w:lang w:eastAsia="en-CA"/>
+        </w:rPr>
+        <w:t>branch</w:t>
       </w:r>
     </w:p>
     <w:p>
@@ -3615,6 +3658,16 @@
           <w:szCs w:val="20"/>
           <w:lang w:eastAsia="en-CA"/>
         </w:rPr>
+        <w:t xml:space="preserve">Git ships with RStudio and </w:t>
+      </w:r>
+      <w:r>
+        <w:rPr>
+          <w:rFonts w:eastAsia="Times New Roman" w:cstheme="minorHAnsi"/>
+          <w:color w:val="2D2D2D"/>
+          <w:sz w:val="20"/>
+          <w:szCs w:val="20"/>
+          <w:lang w:eastAsia="en-CA"/>
+        </w:rPr>
         <w:t>Happy with Git is an exception</w:t>
       </w:r>
       <w:r>
@@ -3635,7 +3688,49 @@
           <w:szCs w:val="20"/>
           <w:lang w:eastAsia="en-CA"/>
         </w:rPr>
-        <w:t xml:space="preserve"> resource for getting going with Git.  </w:t>
+        <w:t xml:space="preserve"> resource for getting going </w:t>
+      </w:r>
+      <w:r>
+        <w:rPr>
+          <w:rFonts w:eastAsia="Times New Roman" w:cstheme="minorHAnsi"/>
+          <w:color w:val="2D2D2D"/>
+          <w:sz w:val="20"/>
+          <w:szCs w:val="20"/>
+          <w:lang w:eastAsia="en-CA"/>
+        </w:rPr>
+        <w:t xml:space="preserve">with </w:t>
+      </w:r>
+      <w:proofErr w:type="spellStart"/>
+      <w:r>
+        <w:rPr>
+          <w:rFonts w:eastAsia="Times New Roman" w:cstheme="minorHAnsi"/>
+          <w:color w:val="2D2D2D"/>
+          <w:sz w:val="20"/>
+          <w:szCs w:val="20"/>
+          <w:lang w:eastAsia="en-CA"/>
+        </w:rPr>
+        <w:t>Rstudio</w:t>
+      </w:r>
+      <w:proofErr w:type="spellEnd"/>
+      <w:r>
+        <w:rPr>
+          <w:rFonts w:eastAsia="Times New Roman" w:cstheme="minorHAnsi"/>
+          <w:color w:val="2D2D2D"/>
+          <w:sz w:val="20"/>
+          <w:szCs w:val="20"/>
+          <w:lang w:eastAsia="en-CA"/>
+        </w:rPr>
+        <w:t xml:space="preserve"> and </w:t>
+      </w:r>
+      <w:r>
+        <w:rPr>
+          <w:rFonts w:eastAsia="Times New Roman" w:cstheme="minorHAnsi"/>
+          <w:color w:val="2D2D2D"/>
+          <w:sz w:val="20"/>
+          <w:szCs w:val="20"/>
+          <w:lang w:eastAsia="en-CA"/>
+        </w:rPr>
+        <w:t xml:space="preserve">Git.  </w:t>
       </w:r>
       <w:hyperlink r:id="rId19" w:history="1">
         <w:r>

</xml_diff>